<commit_message>
Completed code for extraction of key ideas and finding essay with closest matching key ideas
</commit_message>
<xml_diff>
--- a/Statistical Analysis Module.docx
+++ b/Statistical Analysis Module.docx
@@ -364,7 +364,77 @@
           <w:sz w:val="28"/>
           <w:szCs w:val="28"/>
         </w:rPr>
-        <w:t>“I is given permission” – past tense (given) used with verb in present.</w:t>
+        <w:t xml:space="preserve">“I </w:t>
+      </w:r>
+      <w:proofErr w:type="gramStart"/>
+      <w:r>
+        <w:rPr>
+          <w:sz w:val="28"/>
+          <w:szCs w:val="28"/>
+        </w:rPr>
+        <w:t>is</w:t>
+      </w:r>
+      <w:proofErr w:type="gramEnd"/>
+      <w:r>
+        <w:rPr>
+          <w:sz w:val="28"/>
+          <w:szCs w:val="28"/>
+        </w:rPr>
+        <w:t xml:space="preserve"> given permission” – past tense (given) used with verb in present.</w:t>
+      </w:r>
+    </w:p>
+    <w:p>
+      <w:pPr>
+        <w:pStyle w:val="ListParagraph"/>
+        <w:numPr>
+          <w:ilvl w:val="1"/>
+          <w:numId w:val="1"/>
+        </w:numPr>
+        <w:rPr>
+          <w:sz w:val="28"/>
+          <w:szCs w:val="28"/>
+        </w:rPr>
+      </w:pPr>
+      <w:r>
+        <w:rPr>
+          <w:sz w:val="28"/>
+          <w:szCs w:val="28"/>
+        </w:rPr>
+        <w:t>“their”</w:t>
+      </w:r>
+    </w:p>
+    <w:p>
+      <w:pPr>
+        <w:pStyle w:val="ListParagraph"/>
+        <w:numPr>
+          <w:ilvl w:val="1"/>
+          <w:numId w:val="1"/>
+        </w:numPr>
+        <w:rPr>
+          <w:sz w:val="28"/>
+          <w:szCs w:val="28"/>
+        </w:rPr>
+      </w:pPr>
+      <w:r>
+        <w:rPr>
+          <w:sz w:val="28"/>
+          <w:szCs w:val="28"/>
+        </w:rPr>
+        <w:t>Extract concepts like “Computers”</w:t>
+      </w:r>
+      <w:r>
+        <w:rPr>
+          <w:sz w:val="28"/>
+          <w:szCs w:val="28"/>
+        </w:rPr>
+        <w:sym w:font="Wingdings" w:char="F0E0"/>
+      </w:r>
+      <w:r>
+        <w:rPr>
+          <w:sz w:val="28"/>
+          <w:szCs w:val="28"/>
+        </w:rPr>
+        <w:t xml:space="preserve"> “great”</w:t>
       </w:r>
       <w:bookmarkStart w:id="0" w:name="_GoBack"/>
       <w:bookmarkEnd w:id="0"/>
@@ -386,8 +456,17 @@
           <w:sz w:val="28"/>
           <w:szCs w:val="28"/>
         </w:rPr>
-        <w:t>Syntactic Chunker</w:t>
-      </w:r>
+        <w:t xml:space="preserve">Syntactic </w:t>
+      </w:r>
+      <w:proofErr w:type="spellStart"/>
+      <w:r>
+        <w:rPr>
+          <w:sz w:val="28"/>
+          <w:szCs w:val="28"/>
+        </w:rPr>
+        <w:t>Chunker</w:t>
+      </w:r>
+      <w:proofErr w:type="spellEnd"/>
     </w:p>
     <w:p>
       <w:pPr>
@@ -435,7 +514,25 @@
           <w:sz w:val="28"/>
           <w:szCs w:val="28"/>
         </w:rPr>
-        <w:t xml:space="preserve">ssembles the phrases into trees based on subcategorization information for verbs (Grishman, et al, 1994). </w:t>
+        <w:t>ssembles the phrases into trees based on subcategorization information for verbs (</w:t>
+      </w:r>
+      <w:proofErr w:type="spellStart"/>
+      <w:r>
+        <w:rPr>
+          <w:rFonts w:cs="Arial"/>
+          <w:sz w:val="28"/>
+          <w:szCs w:val="28"/>
+        </w:rPr>
+        <w:t>Grishman</w:t>
+      </w:r>
+      <w:proofErr w:type="spellEnd"/>
+      <w:r>
+        <w:rPr>
+          <w:rFonts w:cs="Arial"/>
+          <w:sz w:val="28"/>
+          <w:szCs w:val="28"/>
+        </w:rPr>
+        <w:t xml:space="preserve">, et al, 1994). </w:t>
       </w:r>
     </w:p>
     <w:p>
@@ -708,6 +805,7 @@
           <w:sz w:val="28"/>
           <w:szCs w:val="28"/>
         </w:rPr>
+        <w:lastRenderedPageBreak/>
         <w:t>Flips: Identify if the author has “flipped tone” within the essay at any point by partitioning essay into separate arguments.</w:t>
       </w:r>
     </w:p>

</xml_diff>

<commit_message>
type 2 error code
</commit_message>
<xml_diff>
--- a/Statistical Analysis Module.docx
+++ b/Statistical Analysis Module.docx
@@ -169,6 +169,54 @@
           <w:sz w:val="28"/>
           <w:szCs w:val="28"/>
         </w:rPr>
+        <w:t>Semantic Analysis Module</w:t>
+      </w:r>
+    </w:p>
+    <w:p>
+      <w:pPr>
+        <w:pStyle w:val="ListParagraph"/>
+        <w:numPr>
+          <w:ilvl w:val="1"/>
+          <w:numId w:val="2"/>
+        </w:numPr>
+        <w:rPr>
+          <w:sz w:val="28"/>
+          <w:szCs w:val="28"/>
+        </w:rPr>
+      </w:pPr>
+      <w:r>
+        <w:rPr>
+          <w:sz w:val="28"/>
+          <w:szCs w:val="28"/>
+        </w:rPr>
+        <w:t>Using LSA and cosine similarity</w:t>
+      </w:r>
+    </w:p>
+    <w:p>
+      <w:pPr>
+        <w:rPr>
+          <w:sz w:val="28"/>
+          <w:szCs w:val="28"/>
+        </w:rPr>
+      </w:pPr>
+    </w:p>
+    <w:p>
+      <w:pPr>
+        <w:pStyle w:val="ListParagraph"/>
+        <w:numPr>
+          <w:ilvl w:val="0"/>
+          <w:numId w:val="2"/>
+        </w:numPr>
+        <w:rPr>
+          <w:sz w:val="28"/>
+          <w:szCs w:val="28"/>
+        </w:rPr>
+      </w:pPr>
+      <w:r>
+        <w:rPr>
+          <w:sz w:val="28"/>
+          <w:szCs w:val="28"/>
+        </w:rPr>
         <w:t xml:space="preserve">Syntactic </w:t>
       </w:r>
       <w:r>
@@ -364,23 +412,7 @@
           <w:sz w:val="28"/>
           <w:szCs w:val="28"/>
         </w:rPr>
-        <w:t xml:space="preserve">“I </w:t>
-      </w:r>
-      <w:proofErr w:type="gramStart"/>
-      <w:r>
-        <w:rPr>
-          <w:sz w:val="28"/>
-          <w:szCs w:val="28"/>
-        </w:rPr>
-        <w:t>is</w:t>
-      </w:r>
-      <w:proofErr w:type="gramEnd"/>
-      <w:r>
-        <w:rPr>
-          <w:sz w:val="28"/>
-          <w:szCs w:val="28"/>
-        </w:rPr>
-        <w:t xml:space="preserve"> given permission” – past tense (given) used with verb in present.</w:t>
+        <w:t>“I is given permission” – past tense (given) used with verb in present.</w:t>
       </w:r>
     </w:p>
     <w:p>
@@ -435,446 +467,473 @@
           <w:szCs w:val="28"/>
         </w:rPr>
         <w:t xml:space="preserve"> “great”</w:t>
+      </w:r>
+    </w:p>
+    <w:p>
+      <w:pPr>
+        <w:pStyle w:val="ListParagraph"/>
+        <w:numPr>
+          <w:ilvl w:val="1"/>
+          <w:numId w:val="1"/>
+        </w:numPr>
+        <w:rPr>
+          <w:sz w:val="28"/>
+          <w:szCs w:val="28"/>
+        </w:rPr>
+      </w:pPr>
+      <w:r>
+        <w:rPr>
+          <w:sz w:val="28"/>
+          <w:szCs w:val="28"/>
+        </w:rPr>
+        <w:t>Find syntactic errors, incomplete sentences, etc.</w:t>
+      </w:r>
+    </w:p>
+    <w:p>
+      <w:pPr>
+        <w:pStyle w:val="ListParagraph"/>
+        <w:numPr>
+          <w:ilvl w:val="0"/>
+          <w:numId w:val="1"/>
+        </w:numPr>
+        <w:rPr>
+          <w:sz w:val="28"/>
+          <w:szCs w:val="28"/>
+        </w:rPr>
+      </w:pPr>
+      <w:r>
+        <w:rPr>
+          <w:sz w:val="28"/>
+          <w:szCs w:val="28"/>
+        </w:rPr>
+        <w:t>Syntactic Chunker</w:t>
+      </w:r>
+    </w:p>
+    <w:p>
+      <w:pPr>
+        <w:pStyle w:val="ListParagraph"/>
+        <w:numPr>
+          <w:ilvl w:val="1"/>
+          <w:numId w:val="1"/>
+        </w:numPr>
+        <w:rPr>
+          <w:sz w:val="28"/>
+          <w:szCs w:val="28"/>
+        </w:rPr>
+      </w:pPr>
+      <w:r>
+        <w:rPr>
+          <w:sz w:val="28"/>
+          <w:szCs w:val="28"/>
+        </w:rPr>
+        <w:t>Abney, 1996 – Find Phrases</w:t>
+      </w:r>
+    </w:p>
+    <w:p>
+      <w:pPr>
+        <w:pStyle w:val="ListParagraph"/>
+        <w:numPr>
+          <w:ilvl w:val="1"/>
+          <w:numId w:val="1"/>
+        </w:numPr>
+        <w:rPr>
+          <w:sz w:val="28"/>
+          <w:szCs w:val="28"/>
+        </w:rPr>
+      </w:pPr>
+      <w:r>
+        <w:rPr>
+          <w:rFonts w:cs="Arial"/>
+          <w:sz w:val="28"/>
+          <w:szCs w:val="28"/>
+        </w:rPr>
+        <w:t>A</w:t>
+      </w:r>
+      <w:r>
+        <w:rPr>
+          <w:rFonts w:cs="Arial"/>
+          <w:sz w:val="28"/>
+          <w:szCs w:val="28"/>
+        </w:rPr>
+        <w:t xml:space="preserve">ssembles the phrases into trees based on subcategorization information for verbs (Grishman, et al, 1994). </w:t>
+      </w:r>
+    </w:p>
+    <w:p>
+      <w:pPr>
+        <w:pStyle w:val="ListParagraph"/>
+        <w:numPr>
+          <w:ilvl w:val="0"/>
+          <w:numId w:val="1"/>
+        </w:numPr>
+        <w:rPr>
+          <w:sz w:val="28"/>
+          <w:szCs w:val="28"/>
+        </w:rPr>
+      </w:pPr>
+      <w:r>
+        <w:rPr>
+          <w:sz w:val="28"/>
+          <w:szCs w:val="28"/>
+        </w:rPr>
+        <w:t>Clause</w:t>
+      </w:r>
+      <w:r>
+        <w:rPr>
+          <w:sz w:val="28"/>
+          <w:szCs w:val="28"/>
+        </w:rPr>
+        <w:t xml:space="preserve"> Analyzer</w:t>
+      </w:r>
+    </w:p>
+    <w:p>
+      <w:pPr>
+        <w:pStyle w:val="ListParagraph"/>
+        <w:numPr>
+          <w:ilvl w:val="1"/>
+          <w:numId w:val="1"/>
+        </w:numPr>
+        <w:rPr>
+          <w:sz w:val="28"/>
+          <w:szCs w:val="28"/>
+        </w:rPr>
+      </w:pPr>
+      <w:r>
+        <w:rPr>
+          <w:sz w:val="28"/>
+          <w:szCs w:val="28"/>
+        </w:rPr>
+        <w:t>Main Clause. Fragments?</w:t>
+      </w:r>
+    </w:p>
+    <w:p>
+      <w:pPr>
+        <w:pStyle w:val="ListParagraph"/>
+        <w:numPr>
+          <w:ilvl w:val="1"/>
+          <w:numId w:val="1"/>
+        </w:numPr>
+        <w:rPr>
+          <w:sz w:val="28"/>
+          <w:szCs w:val="28"/>
+        </w:rPr>
+      </w:pPr>
+      <w:r>
+        <w:rPr>
+          <w:sz w:val="28"/>
+          <w:szCs w:val="28"/>
+        </w:rPr>
+        <w:t>Subordinate Clauses, Relative Clauses</w:t>
+      </w:r>
+    </w:p>
+    <w:p>
+      <w:pPr>
+        <w:pStyle w:val="ListParagraph"/>
+        <w:numPr>
+          <w:ilvl w:val="1"/>
+          <w:numId w:val="1"/>
+        </w:numPr>
+        <w:rPr>
+          <w:sz w:val="28"/>
+          <w:szCs w:val="28"/>
+        </w:rPr>
+      </w:pPr>
+      <w:r>
+        <w:rPr>
+          <w:sz w:val="28"/>
+          <w:szCs w:val="28"/>
+        </w:rPr>
+        <w:t>Essential Relative Clauses – Commas</w:t>
+      </w:r>
+    </w:p>
+    <w:p>
+      <w:pPr>
+        <w:pStyle w:val="ListParagraph"/>
+        <w:numPr>
+          <w:ilvl w:val="1"/>
+          <w:numId w:val="1"/>
+        </w:numPr>
+        <w:rPr>
+          <w:sz w:val="28"/>
+          <w:szCs w:val="28"/>
+        </w:rPr>
+      </w:pPr>
+      <w:r>
+        <w:rPr>
+          <w:sz w:val="28"/>
+          <w:szCs w:val="28"/>
+        </w:rPr>
+        <w:t>Noun Clauses</w:t>
+      </w:r>
+    </w:p>
+    <w:p>
+      <w:pPr>
+        <w:pStyle w:val="ListParagraph"/>
+        <w:numPr>
+          <w:ilvl w:val="1"/>
+          <w:numId w:val="1"/>
+        </w:numPr>
+        <w:rPr>
+          <w:sz w:val="28"/>
+          <w:szCs w:val="28"/>
+        </w:rPr>
+      </w:pPr>
+      <w:r>
+        <w:rPr>
+          <w:sz w:val="28"/>
+          <w:szCs w:val="28"/>
+        </w:rPr>
+        <w:t>Infinitive &amp; Compliment</w:t>
+      </w:r>
+    </w:p>
+    <w:p>
+      <w:pPr>
+        <w:rPr>
+          <w:sz w:val="28"/>
+          <w:szCs w:val="28"/>
+        </w:rPr>
+      </w:pPr>
+    </w:p>
+    <w:p>
+      <w:pPr>
+        <w:pStyle w:val="ListParagraph"/>
+        <w:numPr>
+          <w:ilvl w:val="0"/>
+          <w:numId w:val="2"/>
+        </w:numPr>
+        <w:rPr>
+          <w:sz w:val="28"/>
+          <w:szCs w:val="28"/>
+        </w:rPr>
+      </w:pPr>
+      <w:r>
+        <w:rPr>
+          <w:sz w:val="28"/>
+          <w:szCs w:val="28"/>
+        </w:rPr>
+        <w:t xml:space="preserve">Discourse </w:t>
+      </w:r>
+      <w:r>
+        <w:rPr>
+          <w:sz w:val="28"/>
+          <w:szCs w:val="28"/>
+        </w:rPr>
+        <w:t xml:space="preserve">Analysis </w:t>
+      </w:r>
+      <w:r>
+        <w:rPr>
+          <w:sz w:val="28"/>
+          <w:szCs w:val="28"/>
+        </w:rPr>
+        <w:t>Module:</w:t>
+      </w:r>
+    </w:p>
+    <w:p>
+      <w:pPr>
+        <w:rPr>
+          <w:i/>
+          <w:sz w:val="28"/>
+          <w:szCs w:val="28"/>
+        </w:rPr>
+      </w:pPr>
+      <w:r>
+        <w:rPr>
+          <w:i/>
+          <w:sz w:val="28"/>
+          <w:szCs w:val="28"/>
+        </w:rPr>
+        <w:t>- Captures the organization of ideas, and flow (with /against)</w:t>
+      </w:r>
+    </w:p>
+    <w:p>
+      <w:pPr>
+        <w:pStyle w:val="ListParagraph"/>
+        <w:numPr>
+          <w:ilvl w:val="0"/>
+          <w:numId w:val="3"/>
+        </w:numPr>
+        <w:rPr>
+          <w:sz w:val="28"/>
+          <w:szCs w:val="28"/>
+        </w:rPr>
+      </w:pPr>
+      <w:r>
+        <w:rPr>
+          <w:sz w:val="28"/>
+          <w:szCs w:val="28"/>
+        </w:rPr>
+        <w:t>Identify the tone and the “side” or “flow” on a scale of -3 to 3 for the whole essay.</w:t>
+      </w:r>
+    </w:p>
+    <w:p>
+      <w:pPr>
+        <w:pStyle w:val="ListParagraph"/>
+        <w:numPr>
+          <w:ilvl w:val="0"/>
+          <w:numId w:val="3"/>
+        </w:numPr>
+        <w:rPr>
+          <w:sz w:val="28"/>
+          <w:szCs w:val="28"/>
+        </w:rPr>
+      </w:pPr>
+      <w:r>
+        <w:rPr>
+          <w:sz w:val="28"/>
+          <w:szCs w:val="28"/>
+        </w:rPr>
+        <w:lastRenderedPageBreak/>
+        <w:t xml:space="preserve">For each paragraph, identify the </w:t>
+      </w:r>
+      <w:r>
+        <w:rPr>
+          <w:sz w:val="28"/>
+          <w:szCs w:val="28"/>
+        </w:rPr>
+        <w:t>flow value separately. This marks the flow of ideas within the essay.</w:t>
+      </w:r>
+    </w:p>
+    <w:p>
+      <w:pPr>
+        <w:pStyle w:val="ListParagraph"/>
+        <w:numPr>
+          <w:ilvl w:val="0"/>
+          <w:numId w:val="3"/>
+        </w:numPr>
+        <w:rPr>
+          <w:sz w:val="28"/>
+          <w:szCs w:val="28"/>
+        </w:rPr>
+      </w:pPr>
+      <w:r>
+        <w:rPr>
+          <w:sz w:val="28"/>
+          <w:szCs w:val="28"/>
+        </w:rPr>
+        <w:t>Support Identification: For “facts”, “ideas”/propositions, does the following discussion provide support?</w:t>
+      </w:r>
+    </w:p>
+    <w:p>
+      <w:pPr>
+        <w:pStyle w:val="ListParagraph"/>
+        <w:numPr>
+          <w:ilvl w:val="0"/>
+          <w:numId w:val="3"/>
+        </w:numPr>
+        <w:rPr>
+          <w:sz w:val="28"/>
+          <w:szCs w:val="28"/>
+        </w:rPr>
+      </w:pPr>
+      <w:r>
+        <w:rPr>
+          <w:sz w:val="28"/>
+          <w:szCs w:val="28"/>
+        </w:rPr>
+        <w:t>Flips: Identify if the author has “flipped tone” within the essay at any point by partitioning essay into separate arguments.</w:t>
+      </w:r>
+    </w:p>
+    <w:p>
+      <w:pPr>
+        <w:rPr>
+          <w:sz w:val="28"/>
+          <w:szCs w:val="28"/>
+        </w:rPr>
+      </w:pPr>
+    </w:p>
+    <w:p>
+      <w:pPr>
+        <w:pStyle w:val="ListParagraph"/>
+        <w:numPr>
+          <w:ilvl w:val="0"/>
+          <w:numId w:val="2"/>
+        </w:numPr>
+        <w:rPr>
+          <w:sz w:val="28"/>
+          <w:szCs w:val="28"/>
+        </w:rPr>
+      </w:pPr>
+      <w:r>
+        <w:rPr>
+          <w:sz w:val="28"/>
+          <w:szCs w:val="28"/>
+        </w:rPr>
+        <w:t>Topical Analysis Module:</w:t>
+      </w:r>
+    </w:p>
+    <w:p>
+      <w:pPr>
+        <w:pStyle w:val="ListParagraph"/>
+        <w:numPr>
+          <w:ilvl w:val="1"/>
+          <w:numId w:val="2"/>
+        </w:numPr>
+        <w:rPr>
+          <w:sz w:val="28"/>
+          <w:szCs w:val="28"/>
+        </w:rPr>
+      </w:pPr>
+      <w:r>
+        <w:rPr>
+          <w:sz w:val="28"/>
+          <w:szCs w:val="28"/>
+        </w:rPr>
+        <w:t xml:space="preserve">Cosine Similarity between test and </w:t>
+      </w:r>
+      <w:r>
+        <w:rPr>
+          <w:sz w:val="28"/>
+          <w:szCs w:val="28"/>
+        </w:rPr>
+        <w:t>a set of “correct” and “complete” essays</w:t>
+      </w:r>
+    </w:p>
+    <w:p>
+      <w:pPr>
+        <w:pStyle w:val="ListParagraph"/>
+        <w:numPr>
+          <w:ilvl w:val="1"/>
+          <w:numId w:val="2"/>
+        </w:numPr>
+        <w:rPr>
+          <w:sz w:val="28"/>
+          <w:szCs w:val="28"/>
+        </w:rPr>
+      </w:pPr>
+      <w:r>
+        <w:rPr>
+          <w:sz w:val="28"/>
+          <w:szCs w:val="28"/>
+        </w:rPr>
+        <w:t>Captures richness in vocabulary.</w:t>
+      </w:r>
+    </w:p>
+    <w:p>
+      <w:pPr>
+        <w:pStyle w:val="ListParagraph"/>
+        <w:numPr>
+          <w:ilvl w:val="1"/>
+          <w:numId w:val="2"/>
+        </w:numPr>
+        <w:rPr>
+          <w:sz w:val="28"/>
+          <w:szCs w:val="28"/>
+        </w:rPr>
+      </w:pPr>
+      <w:r>
+        <w:rPr>
+          <w:sz w:val="28"/>
+          <w:szCs w:val="28"/>
+        </w:rPr>
+        <w:t>Captures “</w:t>
       </w:r>
       <w:bookmarkStart w:id="0" w:name="_GoBack"/>
       <w:bookmarkEnd w:id="0"/>
-    </w:p>
-    <w:p>
-      <w:pPr>
-        <w:pStyle w:val="ListParagraph"/>
-        <w:numPr>
-          <w:ilvl w:val="0"/>
-          <w:numId w:val="1"/>
-        </w:numPr>
-        <w:rPr>
-          <w:sz w:val="28"/>
-          <w:szCs w:val="28"/>
-        </w:rPr>
-      </w:pPr>
-      <w:r>
-        <w:rPr>
-          <w:sz w:val="28"/>
-          <w:szCs w:val="28"/>
-        </w:rPr>
-        <w:t xml:space="preserve">Syntactic </w:t>
-      </w:r>
-      <w:proofErr w:type="spellStart"/>
-      <w:r>
-        <w:rPr>
-          <w:sz w:val="28"/>
-          <w:szCs w:val="28"/>
-        </w:rPr>
-        <w:t>Chunker</w:t>
-      </w:r>
-      <w:proofErr w:type="spellEnd"/>
-    </w:p>
-    <w:p>
-      <w:pPr>
-        <w:pStyle w:val="ListParagraph"/>
-        <w:numPr>
-          <w:ilvl w:val="1"/>
-          <w:numId w:val="1"/>
-        </w:numPr>
-        <w:rPr>
-          <w:sz w:val="28"/>
-          <w:szCs w:val="28"/>
-        </w:rPr>
-      </w:pPr>
-      <w:r>
-        <w:rPr>
-          <w:sz w:val="28"/>
-          <w:szCs w:val="28"/>
-        </w:rPr>
-        <w:t>Abney, 1996 – Find Phrases</w:t>
-      </w:r>
-    </w:p>
-    <w:p>
-      <w:pPr>
-        <w:pStyle w:val="ListParagraph"/>
-        <w:numPr>
-          <w:ilvl w:val="1"/>
-          <w:numId w:val="1"/>
-        </w:numPr>
-        <w:rPr>
-          <w:sz w:val="28"/>
-          <w:szCs w:val="28"/>
-        </w:rPr>
-      </w:pPr>
-      <w:r>
-        <w:rPr>
-          <w:rFonts w:cs="Arial"/>
-          <w:sz w:val="28"/>
-          <w:szCs w:val="28"/>
-        </w:rPr>
-        <w:t>A</w:t>
-      </w:r>
-      <w:r>
-        <w:rPr>
-          <w:rFonts w:cs="Arial"/>
-          <w:sz w:val="28"/>
-          <w:szCs w:val="28"/>
-        </w:rPr>
-        <w:t>ssembles the phrases into trees based on subcategorization information for verbs (</w:t>
-      </w:r>
-      <w:proofErr w:type="spellStart"/>
-      <w:r>
-        <w:rPr>
-          <w:rFonts w:cs="Arial"/>
-          <w:sz w:val="28"/>
-          <w:szCs w:val="28"/>
-        </w:rPr>
-        <w:t>Grishman</w:t>
-      </w:r>
-      <w:proofErr w:type="spellEnd"/>
-      <w:r>
-        <w:rPr>
-          <w:rFonts w:cs="Arial"/>
-          <w:sz w:val="28"/>
-          <w:szCs w:val="28"/>
-        </w:rPr>
-        <w:t xml:space="preserve">, et al, 1994). </w:t>
-      </w:r>
-    </w:p>
-    <w:p>
-      <w:pPr>
-        <w:pStyle w:val="ListParagraph"/>
-        <w:numPr>
-          <w:ilvl w:val="0"/>
-          <w:numId w:val="1"/>
-        </w:numPr>
-        <w:rPr>
-          <w:sz w:val="28"/>
-          <w:szCs w:val="28"/>
-        </w:rPr>
-      </w:pPr>
-      <w:r>
-        <w:rPr>
-          <w:sz w:val="28"/>
-          <w:szCs w:val="28"/>
-        </w:rPr>
-        <w:t>Clause</w:t>
-      </w:r>
-      <w:r>
-        <w:rPr>
-          <w:sz w:val="28"/>
-          <w:szCs w:val="28"/>
-        </w:rPr>
-        <w:t xml:space="preserve"> Analyzer</w:t>
-      </w:r>
-    </w:p>
-    <w:p>
-      <w:pPr>
-        <w:pStyle w:val="ListParagraph"/>
-        <w:numPr>
-          <w:ilvl w:val="1"/>
-          <w:numId w:val="1"/>
-        </w:numPr>
-        <w:rPr>
-          <w:sz w:val="28"/>
-          <w:szCs w:val="28"/>
-        </w:rPr>
-      </w:pPr>
-      <w:r>
-        <w:rPr>
-          <w:sz w:val="28"/>
-          <w:szCs w:val="28"/>
-        </w:rPr>
-        <w:t>Main Clause. Fragments?</w:t>
-      </w:r>
-    </w:p>
-    <w:p>
-      <w:pPr>
-        <w:pStyle w:val="ListParagraph"/>
-        <w:numPr>
-          <w:ilvl w:val="1"/>
-          <w:numId w:val="1"/>
-        </w:numPr>
-        <w:rPr>
-          <w:sz w:val="28"/>
-          <w:szCs w:val="28"/>
-        </w:rPr>
-      </w:pPr>
-      <w:r>
-        <w:rPr>
-          <w:sz w:val="28"/>
-          <w:szCs w:val="28"/>
-        </w:rPr>
-        <w:t>Subordinate Clauses, Relative Clauses</w:t>
-      </w:r>
-    </w:p>
-    <w:p>
-      <w:pPr>
-        <w:pStyle w:val="ListParagraph"/>
-        <w:numPr>
-          <w:ilvl w:val="1"/>
-          <w:numId w:val="1"/>
-        </w:numPr>
-        <w:rPr>
-          <w:sz w:val="28"/>
-          <w:szCs w:val="28"/>
-        </w:rPr>
-      </w:pPr>
-      <w:r>
-        <w:rPr>
-          <w:sz w:val="28"/>
-          <w:szCs w:val="28"/>
-        </w:rPr>
-        <w:t>Essential Relative Clauses – Commas</w:t>
-      </w:r>
-    </w:p>
-    <w:p>
-      <w:pPr>
-        <w:pStyle w:val="ListParagraph"/>
-        <w:numPr>
-          <w:ilvl w:val="1"/>
-          <w:numId w:val="1"/>
-        </w:numPr>
-        <w:rPr>
-          <w:sz w:val="28"/>
-          <w:szCs w:val="28"/>
-        </w:rPr>
-      </w:pPr>
-      <w:r>
-        <w:rPr>
-          <w:sz w:val="28"/>
-          <w:szCs w:val="28"/>
-        </w:rPr>
-        <w:t>Noun Clauses</w:t>
-      </w:r>
-    </w:p>
-    <w:p>
-      <w:pPr>
-        <w:pStyle w:val="ListParagraph"/>
-        <w:numPr>
-          <w:ilvl w:val="1"/>
-          <w:numId w:val="1"/>
-        </w:numPr>
-        <w:rPr>
-          <w:sz w:val="28"/>
-          <w:szCs w:val="28"/>
-        </w:rPr>
-      </w:pPr>
-      <w:r>
-        <w:rPr>
-          <w:sz w:val="28"/>
-          <w:szCs w:val="28"/>
-        </w:rPr>
-        <w:t>Infinitive &amp; Compliment</w:t>
-      </w:r>
-    </w:p>
-    <w:p>
-      <w:pPr>
-        <w:rPr>
-          <w:sz w:val="28"/>
-          <w:szCs w:val="28"/>
-        </w:rPr>
-      </w:pPr>
-    </w:p>
-    <w:p>
-      <w:pPr>
-        <w:pStyle w:val="ListParagraph"/>
-        <w:numPr>
-          <w:ilvl w:val="0"/>
-          <w:numId w:val="2"/>
-        </w:numPr>
-        <w:rPr>
-          <w:sz w:val="28"/>
-          <w:szCs w:val="28"/>
-        </w:rPr>
-      </w:pPr>
-      <w:r>
-        <w:rPr>
-          <w:sz w:val="28"/>
-          <w:szCs w:val="28"/>
-        </w:rPr>
-        <w:t xml:space="preserve">Discourse </w:t>
-      </w:r>
-      <w:r>
-        <w:rPr>
-          <w:sz w:val="28"/>
-          <w:szCs w:val="28"/>
-        </w:rPr>
-        <w:t xml:space="preserve">Analysis </w:t>
-      </w:r>
-      <w:r>
-        <w:rPr>
-          <w:sz w:val="28"/>
-          <w:szCs w:val="28"/>
-        </w:rPr>
-        <w:t>Module:</w:t>
-      </w:r>
-    </w:p>
-    <w:p>
-      <w:pPr>
-        <w:rPr>
-          <w:i/>
-          <w:sz w:val="28"/>
-          <w:szCs w:val="28"/>
-        </w:rPr>
-      </w:pPr>
-      <w:r>
-        <w:rPr>
-          <w:i/>
-          <w:sz w:val="28"/>
-          <w:szCs w:val="28"/>
-        </w:rPr>
-        <w:t>- Captures the organization of ideas, and flow (with /against)</w:t>
-      </w:r>
-    </w:p>
-    <w:p>
-      <w:pPr>
-        <w:pStyle w:val="ListParagraph"/>
-        <w:numPr>
-          <w:ilvl w:val="0"/>
-          <w:numId w:val="3"/>
-        </w:numPr>
-        <w:rPr>
-          <w:sz w:val="28"/>
-          <w:szCs w:val="28"/>
-        </w:rPr>
-      </w:pPr>
-      <w:r>
-        <w:rPr>
-          <w:sz w:val="28"/>
-          <w:szCs w:val="28"/>
-        </w:rPr>
-        <w:t>Identify the tone and the “side” or “flow” on a scale of -3 to 3 for the whole essay.</w:t>
-      </w:r>
-    </w:p>
-    <w:p>
-      <w:pPr>
-        <w:pStyle w:val="ListParagraph"/>
-        <w:numPr>
-          <w:ilvl w:val="0"/>
-          <w:numId w:val="3"/>
-        </w:numPr>
-        <w:rPr>
-          <w:sz w:val="28"/>
-          <w:szCs w:val="28"/>
-        </w:rPr>
-      </w:pPr>
-      <w:r>
-        <w:rPr>
-          <w:sz w:val="28"/>
-          <w:szCs w:val="28"/>
-        </w:rPr>
-        <w:t xml:space="preserve">For each paragraph, identify the </w:t>
-      </w:r>
-      <w:r>
-        <w:rPr>
-          <w:sz w:val="28"/>
-          <w:szCs w:val="28"/>
-        </w:rPr>
-        <w:t>flow value separately. This marks the flow of ideas within the essay.</w:t>
-      </w:r>
-    </w:p>
-    <w:p>
-      <w:pPr>
-        <w:pStyle w:val="ListParagraph"/>
-        <w:numPr>
-          <w:ilvl w:val="0"/>
-          <w:numId w:val="3"/>
-        </w:numPr>
-        <w:rPr>
-          <w:sz w:val="28"/>
-          <w:szCs w:val="28"/>
-        </w:rPr>
-      </w:pPr>
-      <w:r>
-        <w:rPr>
-          <w:sz w:val="28"/>
-          <w:szCs w:val="28"/>
-        </w:rPr>
-        <w:t>Support Identification: For “facts”, “ideas”/propositions, does the following discussion provide support?</w:t>
-      </w:r>
-    </w:p>
-    <w:p>
-      <w:pPr>
-        <w:pStyle w:val="ListParagraph"/>
-        <w:numPr>
-          <w:ilvl w:val="0"/>
-          <w:numId w:val="3"/>
-        </w:numPr>
-        <w:rPr>
-          <w:sz w:val="28"/>
-          <w:szCs w:val="28"/>
-        </w:rPr>
-      </w:pPr>
-      <w:r>
-        <w:rPr>
-          <w:sz w:val="28"/>
-          <w:szCs w:val="28"/>
-        </w:rPr>
-        <w:lastRenderedPageBreak/>
-        <w:t>Flips: Identify if the author has “flipped tone” within the essay at any point by partitioning essay into separate arguments.</w:t>
-      </w:r>
-    </w:p>
-    <w:p>
-      <w:pPr>
-        <w:rPr>
-          <w:sz w:val="28"/>
-          <w:szCs w:val="28"/>
-        </w:rPr>
-      </w:pPr>
-    </w:p>
-    <w:p>
-      <w:pPr>
-        <w:pStyle w:val="ListParagraph"/>
-        <w:numPr>
-          <w:ilvl w:val="0"/>
-          <w:numId w:val="2"/>
-        </w:numPr>
-        <w:rPr>
-          <w:sz w:val="28"/>
-          <w:szCs w:val="28"/>
-        </w:rPr>
-      </w:pPr>
-      <w:r>
-        <w:rPr>
-          <w:sz w:val="28"/>
-          <w:szCs w:val="28"/>
-        </w:rPr>
-        <w:t>Topical Analysis Module:</w:t>
-      </w:r>
-    </w:p>
-    <w:p>
-      <w:pPr>
-        <w:pStyle w:val="ListParagraph"/>
-        <w:numPr>
-          <w:ilvl w:val="1"/>
-          <w:numId w:val="2"/>
-        </w:numPr>
-        <w:rPr>
-          <w:sz w:val="28"/>
-          <w:szCs w:val="28"/>
-        </w:rPr>
-      </w:pPr>
-      <w:r>
-        <w:rPr>
-          <w:sz w:val="28"/>
-          <w:szCs w:val="28"/>
-        </w:rPr>
-        <w:t>Cosine Similarity between test and a particular training essay</w:t>
-      </w:r>
-    </w:p>
-    <w:p>
-      <w:pPr>
-        <w:pStyle w:val="ListParagraph"/>
-        <w:numPr>
-          <w:ilvl w:val="1"/>
-          <w:numId w:val="2"/>
-        </w:numPr>
-        <w:rPr>
-          <w:sz w:val="28"/>
-          <w:szCs w:val="28"/>
-        </w:rPr>
-      </w:pPr>
-      <w:r>
-        <w:rPr>
-          <w:sz w:val="28"/>
-          <w:szCs w:val="28"/>
-        </w:rPr>
-        <w:t>Captures richness in vocabulary.</w:t>
+      <w:r>
+        <w:rPr>
+          <w:sz w:val="28"/>
+          <w:szCs w:val="28"/>
+        </w:rPr>
+        <w:t>trins” by finding the most closely related ideas to any essay in the training set.</w:t>
       </w:r>
     </w:p>
     <w:p>

</xml_diff>